<commit_message>
bagianku sudah sifat huruf
</commit_message>
<xml_diff>
--- a/pesantren/membuat modul tahsin/olah modul siap/sifat - zen.docx
+++ b/pesantren/membuat modul tahsin/olah modul siap/sifat - zen.docx
@@ -1,6 +1,6 @@
 
 <file path=word/document.xml><?xml version="1.0" encoding="utf-8"?>
-<w:document xmlns:wpc="http://schemas.microsoft.com/office/word/2010/wordprocessingCanvas" xmlns:cx="http://schemas.microsoft.com/office/drawing/2014/chartex" xmlns:cx1="http://schemas.microsoft.com/office/drawing/2015/9/8/chartex" xmlns:cx2="http://schemas.microsoft.com/office/drawing/2015/10/21/chartex" xmlns:cx3="http://schemas.microsoft.com/office/drawing/2016/5/9/chartex" xmlns:cx4="http://schemas.microsoft.com/office/drawing/2016/5/10/chartex" xmlns:cx5="http://schemas.microsoft.com/office/drawing/2016/5/11/chartex" xmlns:cx6="http://schemas.microsoft.com/office/drawing/2016/5/12/chartex" xmlns:cx7="http://schemas.microsoft.com/office/drawing/2016/5/13/chartex" xmlns:cx8="http://schemas.microsoft.com/office/drawing/2016/5/14/chartex" xmlns:mc="http://schemas.openxmlformats.org/markup-compatibility/2006" xmlns:aink="http://schemas.microsoft.com/office/drawing/2016/ink" xmlns:am3d="http://schemas.microsoft.com/office/drawing/2017/model3d" xmlns:o="urn:schemas-microsoft-com:office:office" xmlns:r="http://schemas.openxmlformats.org/officeDocument/2006/relationships" xmlns:m="http://schemas.openxmlformats.org/officeDocument/2006/math" xmlns:v="urn:schemas-microsoft-com:vml" xmlns:wp14="http://schemas.microsoft.com/office/word/2010/wordprocessingDrawing" xmlns:wp="http://schemas.openxmlformats.org/drawingml/2006/wordprocessingDrawing" xmlns:w10="urn:schemas-microsoft-com:office:word" xmlns:w="http://schemas.openxmlformats.org/wordprocessingml/2006/main" xmlns:w14="http://schemas.microsoft.com/office/word/2010/wordml" xmlns:w15="http://schemas.microsoft.com/office/word/2012/wordml" xmlns:w16cex="http://schemas.microsoft.com/office/word/2018/wordml/cex" xmlns:w16cid="http://schemas.microsoft.com/office/word/2016/wordml/cid" xmlns:w16="http://schemas.microsoft.com/office/word/2018/wordml" xmlns:w16sdtdh="http://schemas.microsoft.com/office/word/2020/wordml/sdtdatahash" xmlns:w16se="http://schemas.microsoft.com/office/word/2015/wordml/symex" xmlns:wpg="http://schemas.microsoft.com/office/word/2010/wordprocessingGroup" xmlns:wpi="http://schemas.microsoft.com/office/word/2010/wordprocessingInk" xmlns:wne="http://schemas.microsoft.com/office/word/2006/wordml" xmlns:wps="http://schemas.microsoft.com/office/word/2010/wordprocessingShape" mc:Ignorable="w14 w15 w16se w16cid w16 w16cex w16sdtdh wp14">
+<w:document xmlns:wpc="http://schemas.microsoft.com/office/word/2010/wordprocessingCanvas" xmlns:cx="http://schemas.microsoft.com/office/drawing/2014/chartex" xmlns:cx1="http://schemas.microsoft.com/office/drawing/2015/9/8/chartex" xmlns:cx2="http://schemas.microsoft.com/office/drawing/2015/10/21/chartex" xmlns:cx3="http://schemas.microsoft.com/office/drawing/2016/5/9/chartex" xmlns:cx4="http://schemas.microsoft.com/office/drawing/2016/5/10/chartex" xmlns:cx5="http://schemas.microsoft.com/office/drawing/2016/5/11/chartex" xmlns:cx6="http://schemas.microsoft.com/office/drawing/2016/5/12/chartex" xmlns:cx7="http://schemas.microsoft.com/office/drawing/2016/5/13/chartex" xmlns:cx8="http://schemas.microsoft.com/office/drawing/2016/5/14/chartex" xmlns:mc="http://schemas.openxmlformats.org/markup-compatibility/2006" xmlns:aink="http://schemas.microsoft.com/office/drawing/2016/ink" xmlns:am3d="http://schemas.microsoft.com/office/drawing/2017/model3d" xmlns:o="urn:schemas-microsoft-com:office:office" xmlns:r="http://schemas.openxmlformats.org/officeDocument/2006/relationships" xmlns:m="http://schemas.openxmlformats.org/officeDocument/2006/math" xmlns:v="urn:schemas-microsoft-com:vml" xmlns:wp14="http://schemas.microsoft.com/office/word/2010/wordprocessingDrawing" xmlns:wp="http://schemas.openxmlformats.org/drawingml/2006/wordprocessingDrawing" xmlns:w10="urn:schemas-microsoft-com:office:word" xmlns:w="http://schemas.openxmlformats.org/wordprocessingml/2006/main" xmlns:w14="http://schemas.microsoft.com/office/word/2010/wordml" xmlns:w15="http://schemas.microsoft.com/office/word/2012/wordml" xmlns:w16cid="http://schemas.microsoft.com/office/word/2016/wordml/cid" xmlns:w16se="http://schemas.microsoft.com/office/word/2015/wordml/symex" xmlns:wpg="http://schemas.microsoft.com/office/word/2010/wordprocessingGroup" xmlns:wpi="http://schemas.microsoft.com/office/word/2010/wordprocessingInk" xmlns:wne="http://schemas.microsoft.com/office/word/2006/wordml" xmlns:wps="http://schemas.microsoft.com/office/word/2010/wordprocessingShape" mc:Ignorable="w14 w15 w16se w16cid wp14">
   <w:body>
     <w:p>
       <w:r>
@@ -1581,7 +1581,7 @@
       <w:pPr>
         <w:bidi/>
         <w:rPr>
-          <w:rFonts w:hint="cs"/>
+          <w:rFonts w:cs="Arial"/>
           <w:rtl/>
         </w:rPr>
       </w:pPr>
@@ -1597,6 +1597,1204 @@
           <w:rtl/>
         </w:rPr>
         <w:tab/>
+      </w:r>
+      <w:r>
+        <w:rPr>
+          <w:rFonts w:cs="Arial"/>
+          <w:rtl/>
+        </w:rPr>
+        <w:t xml:space="preserve">يَـٰٓأَيُّهَا </w:t>
+      </w:r>
+      <w:r>
+        <w:rPr>
+          <w:rFonts w:cs="Arial" w:hint="cs"/>
+          <w:rtl/>
+        </w:rPr>
+        <w:t>ٱ</w:t>
+      </w:r>
+      <w:r>
+        <w:rPr>
+          <w:rFonts w:cs="Arial" w:hint="eastAsia"/>
+          <w:rtl/>
+        </w:rPr>
+        <w:t>لْمُدَّثِّرُ</w:t>
+      </w:r>
+      <w:r>
+        <w:rPr>
+          <w:rFonts w:cs="Arial"/>
+          <w:rtl/>
+        </w:rPr>
+        <w:t xml:space="preserve"> ١</w:t>
+      </w:r>
+      <w:r>
+        <w:rPr>
+          <w:rFonts w:cs="Arial" w:hint="cs"/>
+          <w:rtl/>
+        </w:rPr>
+        <w:t xml:space="preserve"> </w:t>
+      </w:r>
+      <w:r>
+        <w:rPr>
+          <w:rFonts w:cs="Arial"/>
+          <w:rtl/>
+        </w:rPr>
+        <w:t>قُمْ فَأَنذِرْ ٢</w:t>
+      </w:r>
+      <w:r>
+        <w:rPr>
+          <w:rFonts w:cs="Arial" w:hint="cs"/>
+          <w:rtl/>
+        </w:rPr>
+        <w:t xml:space="preserve"> </w:t>
+      </w:r>
+      <w:r>
+        <w:rPr>
+          <w:rFonts w:cs="Arial"/>
+          <w:rtl/>
+        </w:rPr>
+        <w:t>وَرَبَّكَ فَكَبِّرْ ٣</w:t>
+      </w:r>
+    </w:p>
+    <w:p>
+      <w:pPr>
+        <w:bidi/>
+        <w:rPr>
+          <w:rFonts w:cs="Arial"/>
+          <w:rtl/>
+        </w:rPr>
+      </w:pPr>
+      <w:r>
+        <w:rPr>
+          <w:rFonts w:cs="Arial"/>
+          <w:rtl/>
+        </w:rPr>
+        <w:t>إِنَّآ أَرْسَلْنَا عَلَيْهِمْ رِيحًۭا صَرْصَرًۭا فِى يَوْمِ نَحْسٍۢ مُّسْتَمِرٍّۢ ١٩</w:t>
+      </w:r>
+      <w:r>
+        <w:rPr>
+          <w:rFonts w:cs="Arial" w:hint="cs"/>
+          <w:rtl/>
+        </w:rPr>
+        <w:t xml:space="preserve"> </w:t>
+      </w:r>
+      <w:r>
+        <w:rPr>
+          <w:rFonts w:cs="Arial"/>
+          <w:rtl/>
+        </w:rPr>
+        <w:t xml:space="preserve">تَنزِعُ </w:t>
+      </w:r>
+      <w:r>
+        <w:rPr>
+          <w:rFonts w:cs="Arial" w:hint="cs"/>
+          <w:rtl/>
+        </w:rPr>
+        <w:t>ٱ</w:t>
+      </w:r>
+      <w:r>
+        <w:rPr>
+          <w:rFonts w:cs="Arial" w:hint="eastAsia"/>
+          <w:rtl/>
+        </w:rPr>
+        <w:t>لنَّاسَ</w:t>
+      </w:r>
+      <w:r>
+        <w:rPr>
+          <w:rFonts w:cs="Arial"/>
+          <w:rtl/>
+        </w:rPr>
+        <w:t xml:space="preserve"> كَأَنَّهُمْ أَعْجَازُ نَخْلٍۢ مُّنقَعِرٍۢ ٢٠</w:t>
+      </w:r>
+    </w:p>
+    <w:p>
+      <w:pPr>
+        <w:bidi/>
+        <w:rPr>
+          <w:rFonts w:cs="Arial"/>
+          <w:rtl/>
+        </w:rPr>
+      </w:pPr>
+      <w:r>
+        <w:rPr>
+          <w:rFonts w:hint="cs"/>
+          <w:rtl/>
+        </w:rPr>
+        <w:t>ِْرْ</w:t>
+      </w:r>
+      <w:r>
+        <w:rPr>
+          <w:rtl/>
+        </w:rPr>
+        <w:tab/>
+      </w:r>
+      <w:r>
+        <w:rPr>
+          <w:rFonts w:cs="Arial"/>
+          <w:rtl/>
+        </w:rPr>
+        <w:t>هَلْ فِى ذَٰلِكَ قَسَمٌۭ لِّذِى حِجْرٍ ٥</w:t>
+      </w:r>
+    </w:p>
+    <w:p>
+      <w:pPr>
+        <w:bidi/>
+        <w:rPr>
+          <w:rFonts w:cs="Arial"/>
+          <w:rtl/>
+        </w:rPr>
+      </w:pPr>
+      <w:r>
+        <w:rPr>
+          <w:rFonts w:cs="Arial"/>
+          <w:rtl/>
+        </w:rPr>
+        <w:t xml:space="preserve">إِنَّآ ءَامَنَّا بِرَبِّنَا لِيَغْفِرَ لَنَا خَطَـٰيَـٰنَا وَمَآ أَكْرَهْتَنَا عَلَيْهِ مِنَ </w:t>
+      </w:r>
+      <w:r>
+        <w:rPr>
+          <w:rFonts w:cs="Arial" w:hint="cs"/>
+          <w:rtl/>
+        </w:rPr>
+        <w:t>ٱ</w:t>
+      </w:r>
+      <w:r>
+        <w:rPr>
+          <w:rFonts w:cs="Arial" w:hint="eastAsia"/>
+          <w:rtl/>
+        </w:rPr>
+        <w:t>لسِّحْرِ</w:t>
+      </w:r>
+      <w:r>
+        <w:rPr>
+          <w:rFonts w:cs="Arial"/>
+          <w:rtl/>
+        </w:rPr>
+        <w:t xml:space="preserve"> ۗ وَ</w:t>
+      </w:r>
+      <w:r>
+        <w:rPr>
+          <w:rFonts w:cs="Arial" w:hint="cs"/>
+          <w:rtl/>
+        </w:rPr>
+        <w:t>ٱ</w:t>
+      </w:r>
+      <w:r>
+        <w:rPr>
+          <w:rFonts w:cs="Arial" w:hint="eastAsia"/>
+          <w:rtl/>
+        </w:rPr>
+        <w:t>للَّهُ</w:t>
+      </w:r>
+      <w:r>
+        <w:rPr>
+          <w:rFonts w:cs="Arial"/>
+          <w:rtl/>
+        </w:rPr>
+        <w:t xml:space="preserve"> خَيْرٌۭ وَأَبْقَىٰٓ ٧٣</w:t>
+      </w:r>
+    </w:p>
+    <w:p>
+      <w:pPr>
+        <w:bidi/>
+        <w:rPr>
+          <w:rFonts w:cs="Arial"/>
+          <w:rtl/>
+        </w:rPr>
+      </w:pPr>
+      <w:r>
+        <w:rPr>
+          <w:rFonts w:hint="cs"/>
+          <w:rtl/>
+        </w:rPr>
+        <w:t>ي ر</w:t>
+      </w:r>
+      <w:r>
+        <w:rPr>
+          <w:rtl/>
+        </w:rPr>
+        <w:tab/>
+      </w:r>
+      <w:r>
+        <w:rPr>
+          <w:rFonts w:cs="Arial"/>
+          <w:rtl/>
+        </w:rPr>
+        <w:t xml:space="preserve">إِلَى </w:t>
+      </w:r>
+      <w:r>
+        <w:rPr>
+          <w:rFonts w:cs="Arial" w:hint="cs"/>
+          <w:rtl/>
+        </w:rPr>
+        <w:t>ٱ</w:t>
+      </w:r>
+      <w:r>
+        <w:rPr>
+          <w:rFonts w:cs="Arial" w:hint="eastAsia"/>
+          <w:rtl/>
+        </w:rPr>
+        <w:t>للَّهِ</w:t>
+      </w:r>
+      <w:r>
+        <w:rPr>
+          <w:rFonts w:cs="Arial"/>
+          <w:rtl/>
+        </w:rPr>
+        <w:t xml:space="preserve"> مَرْجِعُكُمْ ۖ وَهُوَ عَلَىٰ كُلِّ شَىْءٍۢ قَدِيرٌ ٤</w:t>
+      </w:r>
+    </w:p>
+    <w:p>
+      <w:pPr>
+        <w:bidi/>
+        <w:rPr>
+          <w:rFonts w:cs="Arial"/>
+          <w:rtl/>
+        </w:rPr>
+      </w:pPr>
+      <w:r>
+        <w:rPr>
+          <w:rFonts w:cs="Arial" w:hint="cs"/>
+          <w:rtl/>
+        </w:rPr>
+        <w:t>ٱ</w:t>
+      </w:r>
+      <w:r>
+        <w:rPr>
+          <w:rFonts w:cs="Arial" w:hint="eastAsia"/>
+          <w:rtl/>
+        </w:rPr>
+        <w:t>للَّهُ</w:t>
+      </w:r>
+      <w:r>
+        <w:rPr>
+          <w:rFonts w:cs="Arial"/>
+          <w:rtl/>
+        </w:rPr>
+        <w:t xml:space="preserve"> يَصْطَفِى مِنَ </w:t>
+      </w:r>
+      <w:r>
+        <w:rPr>
+          <w:rFonts w:cs="Arial" w:hint="cs"/>
+          <w:rtl/>
+        </w:rPr>
+        <w:t>ٱ</w:t>
+      </w:r>
+      <w:r>
+        <w:rPr>
+          <w:rFonts w:cs="Arial" w:hint="eastAsia"/>
+          <w:rtl/>
+        </w:rPr>
+        <w:t>لْمَلَـٰٓئِكَةِ</w:t>
+      </w:r>
+      <w:r>
+        <w:rPr>
+          <w:rFonts w:cs="Arial"/>
+          <w:rtl/>
+        </w:rPr>
+        <w:t xml:space="preserve"> رُسُلًۭا وَمِنَ </w:t>
+      </w:r>
+      <w:r>
+        <w:rPr>
+          <w:rFonts w:cs="Arial" w:hint="cs"/>
+          <w:rtl/>
+        </w:rPr>
+        <w:t>ٱ</w:t>
+      </w:r>
+      <w:r>
+        <w:rPr>
+          <w:rFonts w:cs="Arial" w:hint="eastAsia"/>
+          <w:rtl/>
+        </w:rPr>
+        <w:t>لنَّاسِ</w:t>
+      </w:r>
+      <w:r>
+        <w:rPr>
+          <w:rFonts w:cs="Arial"/>
+          <w:rtl/>
+        </w:rPr>
+        <w:t xml:space="preserve"> ۚ إِنَّ </w:t>
+      </w:r>
+      <w:r>
+        <w:rPr>
+          <w:rFonts w:cs="Arial" w:hint="cs"/>
+          <w:rtl/>
+        </w:rPr>
+        <w:t>ٱ</w:t>
+      </w:r>
+      <w:r>
+        <w:rPr>
+          <w:rFonts w:cs="Arial" w:hint="eastAsia"/>
+          <w:rtl/>
+        </w:rPr>
+        <w:t>للَّهَ</w:t>
+      </w:r>
+      <w:r>
+        <w:rPr>
+          <w:rFonts w:cs="Arial"/>
+          <w:rtl/>
+        </w:rPr>
+        <w:t xml:space="preserve"> سَمِيعٌۢ بَصِيرٌۭ ٧٥</w:t>
+      </w:r>
+    </w:p>
+    <w:p>
+      <w:pPr>
+        <w:bidi/>
+        <w:rPr>
+          <w:rtl/>
+        </w:rPr>
+      </w:pPr>
+      <w:r>
+        <w:rPr>
+          <w:rFonts w:hint="cs"/>
+          <w:rtl/>
+        </w:rPr>
+        <w:t>جواز التفخيم والترقيق</w:t>
+      </w:r>
+    </w:p>
+    <w:p>
+      <w:r>
+        <w:t>BOLEH TAFKHIN DAN TARQIQ</w:t>
+      </w:r>
+    </w:p>
+    <w:p>
+      <w:pPr>
+        <w:bidi/>
+        <w:rPr>
+          <w:rFonts w:cs="Arial"/>
+          <w:rtl/>
+        </w:rPr>
+      </w:pPr>
+      <w:r>
+        <w:rPr>
+          <w:rFonts w:hint="cs"/>
+          <w:rtl/>
+        </w:rPr>
+        <w:t>ِرْعِ</w:t>
+      </w:r>
+      <w:r>
+        <w:rPr>
+          <w:rtl/>
+        </w:rPr>
+        <w:tab/>
+      </w:r>
+      <w:r>
+        <w:rPr>
+          <w:rFonts w:cs="Arial"/>
+          <w:rtl/>
+        </w:rPr>
+        <w:t>كُلُّ فِرْقٍۢ كَ</w:t>
+      </w:r>
+      <w:r>
+        <w:rPr>
+          <w:rFonts w:cs="Arial" w:hint="cs"/>
+          <w:rtl/>
+        </w:rPr>
+        <w:t>ٱ</w:t>
+      </w:r>
+      <w:r>
+        <w:rPr>
+          <w:rFonts w:cs="Arial" w:hint="eastAsia"/>
+          <w:rtl/>
+        </w:rPr>
+        <w:t>لطَّوْدِ</w:t>
+      </w:r>
+      <w:r>
+        <w:rPr>
+          <w:rFonts w:cs="Arial"/>
+          <w:rtl/>
+        </w:rPr>
+        <w:t xml:space="preserve"> </w:t>
+      </w:r>
+      <w:r>
+        <w:rPr>
+          <w:rFonts w:cs="Arial" w:hint="cs"/>
+          <w:rtl/>
+        </w:rPr>
+        <w:t>ٱ</w:t>
+      </w:r>
+      <w:r>
+        <w:rPr>
+          <w:rFonts w:cs="Arial" w:hint="eastAsia"/>
+          <w:rtl/>
+        </w:rPr>
+        <w:t>لْعَظِيمِ</w:t>
+      </w:r>
+      <w:r>
+        <w:rPr>
+          <w:rFonts w:cs="Arial"/>
+          <w:rtl/>
+        </w:rPr>
+        <w:t xml:space="preserve"> ٦٣</w:t>
+      </w:r>
+    </w:p>
+    <w:p>
+      <w:pPr>
+        <w:bidi/>
+        <w:rPr>
+          <w:rFonts w:cs="Arial"/>
+          <w:rtl/>
+        </w:rPr>
+      </w:pPr>
+      <w:r>
+        <w:rPr>
+          <w:rFonts w:hint="cs"/>
+          <w:rtl/>
+        </w:rPr>
+        <w:t>ِع ر</w:t>
+      </w:r>
+      <w:r>
+        <w:rPr>
+          <w:rtl/>
+        </w:rPr>
+        <w:tab/>
+      </w:r>
+      <w:r>
+        <w:rPr>
+          <w:rFonts w:cs="Arial"/>
+          <w:rtl/>
+        </w:rPr>
+        <w:t xml:space="preserve">وَقَالَ </w:t>
+      </w:r>
+      <w:r>
+        <w:rPr>
+          <w:rFonts w:cs="Arial" w:hint="cs"/>
+          <w:rtl/>
+        </w:rPr>
+        <w:t>ٱ</w:t>
+      </w:r>
+      <w:r>
+        <w:rPr>
+          <w:rFonts w:cs="Arial" w:hint="eastAsia"/>
+          <w:rtl/>
+        </w:rPr>
+        <w:t>لَّذِى</w:t>
+      </w:r>
+      <w:r>
+        <w:rPr>
+          <w:rFonts w:cs="Arial"/>
+          <w:rtl/>
+        </w:rPr>
+        <w:t xml:space="preserve"> </w:t>
+      </w:r>
+      <w:r>
+        <w:rPr>
+          <w:rFonts w:cs="Arial" w:hint="cs"/>
+          <w:rtl/>
+        </w:rPr>
+        <w:t>ٱ</w:t>
+      </w:r>
+      <w:r>
+        <w:rPr>
+          <w:rFonts w:cs="Arial" w:hint="eastAsia"/>
+          <w:rtl/>
+        </w:rPr>
+        <w:t>شْتَرَىٰهُ</w:t>
+      </w:r>
+      <w:r>
+        <w:rPr>
+          <w:rFonts w:cs="Arial"/>
+          <w:rtl/>
+        </w:rPr>
+        <w:t xml:space="preserve"> مِن مِّصْرَ</w:t>
+      </w:r>
+    </w:p>
+    <w:p>
+      <w:pPr>
+        <w:bidi/>
+        <w:rPr>
+          <w:rFonts w:cs="Arial"/>
+        </w:rPr>
+      </w:pPr>
+      <w:r>
+        <w:rPr>
+          <w:rFonts w:cs="Arial"/>
+          <w:rtl/>
+        </w:rPr>
+        <w:t xml:space="preserve">وَلِسُلَيْمَـٰنَ </w:t>
+      </w:r>
+      <w:r>
+        <w:rPr>
+          <w:rFonts w:cs="Arial" w:hint="cs"/>
+          <w:rtl/>
+        </w:rPr>
+        <w:t>ٱ</w:t>
+      </w:r>
+      <w:r>
+        <w:rPr>
+          <w:rFonts w:cs="Arial" w:hint="eastAsia"/>
+          <w:rtl/>
+        </w:rPr>
+        <w:t>لرِّيحَ</w:t>
+      </w:r>
+      <w:r>
+        <w:rPr>
+          <w:rFonts w:cs="Arial"/>
+          <w:rtl/>
+        </w:rPr>
+        <w:t xml:space="preserve"> غُدُوُّهَا شَهْرٌۭ وَرَوَاحُهَا شَهْرٌۭ ۖ وَأَسَلْنَا لَهُ</w:t>
+      </w:r>
+      <w:r>
+        <w:rPr>
+          <w:rFonts w:cs="Arial" w:hint="cs"/>
+          <w:rtl/>
+        </w:rPr>
+        <w:t>ۥ</w:t>
+      </w:r>
+      <w:r>
+        <w:rPr>
+          <w:rFonts w:cs="Arial"/>
+          <w:rtl/>
+        </w:rPr>
+        <w:t xml:space="preserve"> عَيْنَ </w:t>
+      </w:r>
+      <w:r>
+        <w:rPr>
+          <w:rFonts w:cs="Arial" w:hint="cs"/>
+          <w:rtl/>
+        </w:rPr>
+        <w:t>ٱ</w:t>
+      </w:r>
+      <w:r>
+        <w:rPr>
+          <w:rFonts w:cs="Arial" w:hint="eastAsia"/>
+          <w:rtl/>
+        </w:rPr>
+        <w:t>لْقِطْرِ</w:t>
+      </w:r>
+      <w:r>
+        <w:rPr>
+          <w:rFonts w:cs="Arial"/>
+          <w:rtl/>
+        </w:rPr>
+        <w:t xml:space="preserve"> ۖ</w:t>
+      </w:r>
+    </w:p>
+    <w:p>
+      <w:pPr>
+        <w:bidi/>
+        <w:rPr>
+          <w:rtl/>
+        </w:rPr>
+      </w:pPr>
+      <w:r>
+        <w:rPr>
+          <w:rFonts w:hint="cs"/>
+          <w:rtl/>
+        </w:rPr>
+        <w:t>الحروف العربية من حيث انحصار الصوت بين اللسان والحنك</w:t>
+      </w:r>
+    </w:p>
+    <w:p>
+      <w:r>
+        <w:t xml:space="preserve">HURUF ARAB DARI SISI TERHIMPUN/TERKEPUNGNYA </w:t>
+      </w:r>
+      <w:r>
+        <w:t>SUARA DI ANTARA LIDAH DAN LANGIT-LANGIT ATAS</w:t>
+      </w:r>
+    </w:p>
+    <w:p>
+      <w:r>
+        <w:rPr>
+          <w:rFonts w:hint="cs"/>
+          <w:rtl/>
+        </w:rPr>
+        <w:t>الإطباق</w:t>
+      </w:r>
+      <w:r>
+        <w:t xml:space="preserve"> (ITHBAQ)</w:t>
+      </w:r>
+    </w:p>
+    <w:p>
+      <w:r>
+        <w:t xml:space="preserve">Ithbaq menurut bahasa adalah </w:t>
+      </w:r>
+      <w:r>
+        <w:rPr>
+          <w:rFonts w:hint="cs"/>
+          <w:rtl/>
+        </w:rPr>
+        <w:t>الإلصاق</w:t>
+      </w:r>
+      <w:r>
+        <w:t xml:space="preserve"> artinya menempel. </w:t>
+      </w:r>
+      <w:r>
+        <w:t xml:space="preserve">Sedang menurut istilah </w:t>
+      </w:r>
+      <w:r>
+        <w:t>ithbaq adalah:</w:t>
+      </w:r>
+    </w:p>
+    <w:p>
+      <w:pPr>
+        <w:bidi/>
+        <w:rPr>
+          <w:rtl/>
+        </w:rPr>
+      </w:pPr>
+      <w:r>
+        <w:rPr>
+          <w:rFonts w:hint="cs"/>
+          <w:rtl/>
+        </w:rPr>
+        <w:t>الإطباق هو ينحصر الصوت عند النطق بها بين اللسان والحنك الأعلى</w:t>
+      </w:r>
+    </w:p>
+    <w:p>
+      <w:r>
+        <w:t xml:space="preserve">Ithbaq adalah terkepung atau terhimpunnya suara ketika </w:t>
+      </w:r>
+      <w:r>
+        <w:t>mengucapkan huruf Ithbaq di antara lidah dan langit-langit atas.</w:t>
+      </w:r>
+    </w:p>
+    <w:p>
+      <w:r>
+        <w:t xml:space="preserve">Cara mengucapkan huruf-huruf Ithbaq adalah dengan mengarahkan suara ke langit-langit atas sehingga suara terkepung di antara lidah dan langit-langit atas. Dengan terhimpunnya suara di antara lidah dan langit-langit atas </w:t>
+      </w:r>
+      <w:r>
+        <w:t xml:space="preserve">menyebabkan tebalnya </w:t>
+      </w:r>
+      <w:r>
+        <w:t xml:space="preserve">suara. Huruf-huruf Ithbaq lebih tebal daripada huruf-huruf isti’la’. </w:t>
+      </w:r>
+      <w:r>
+        <w:t xml:space="preserve">Ketika mengucapkan </w:t>
+      </w:r>
+      <w:r>
+        <w:t xml:space="preserve">sifat huruf Ithbaq berarti sudah mengucapkan sifat huruf isti’la’ </w:t>
+      </w:r>
+      <w:r>
+        <w:t xml:space="preserve">tapi tidak sebaliknya. </w:t>
+      </w:r>
+      <w:r>
+        <w:t>Huruf-huruf Ithbaq ada empat yaitu:</w:t>
+      </w:r>
+    </w:p>
+    <w:p>
+      <w:pPr>
+        <w:bidi/>
+        <w:rPr>
+          <w:rtl/>
+        </w:rPr>
+      </w:pPr>
+      <w:r>
+        <w:rPr>
+          <w:rFonts w:hint="cs"/>
+          <w:rtl/>
+        </w:rPr>
+        <w:t>ص ض ط ظ</w:t>
+      </w:r>
+    </w:p>
+    <w:p>
+      <w:pPr>
+        <w:bidi/>
+        <w:rPr>
+          <w:rFonts w:cs="Arial"/>
+          <w:rtl/>
+        </w:rPr>
+      </w:pPr>
+      <w:r>
+        <w:rPr>
+          <w:rFonts w:hint="cs"/>
+          <w:rtl/>
+        </w:rPr>
+        <w:t>ص</w:t>
+      </w:r>
+      <w:r>
+        <w:rPr>
+          <w:rtl/>
+        </w:rPr>
+        <w:tab/>
+      </w:r>
+      <w:r>
+        <w:rPr>
+          <w:rFonts w:cs="Arial"/>
+          <w:rtl/>
+        </w:rPr>
+        <w:t xml:space="preserve">وَإِذْ قَالَتِ </w:t>
+      </w:r>
+      <w:r>
+        <w:rPr>
+          <w:rFonts w:cs="Arial" w:hint="cs"/>
+          <w:rtl/>
+        </w:rPr>
+        <w:t>ٱ</w:t>
+      </w:r>
+      <w:r>
+        <w:rPr>
+          <w:rFonts w:cs="Arial" w:hint="eastAsia"/>
+          <w:rtl/>
+        </w:rPr>
+        <w:t>لْمَلَـٰٓئِكَةُ</w:t>
+      </w:r>
+      <w:r>
+        <w:rPr>
+          <w:rFonts w:cs="Arial"/>
+          <w:rtl/>
+        </w:rPr>
+        <w:t xml:space="preserve"> يَـٰمَرْيَمُ إِنَّ </w:t>
+      </w:r>
+      <w:r>
+        <w:rPr>
+          <w:rFonts w:cs="Arial" w:hint="cs"/>
+          <w:rtl/>
+        </w:rPr>
+        <w:t>ٱ</w:t>
+      </w:r>
+      <w:r>
+        <w:rPr>
+          <w:rFonts w:cs="Arial" w:hint="eastAsia"/>
+          <w:rtl/>
+        </w:rPr>
+        <w:t>للَّهَ</w:t>
+      </w:r>
+      <w:r>
+        <w:rPr>
+          <w:rFonts w:cs="Arial"/>
+          <w:rtl/>
+        </w:rPr>
+        <w:t xml:space="preserve"> </w:t>
+      </w:r>
+      <w:r>
+        <w:rPr>
+          <w:rFonts w:cs="Arial" w:hint="cs"/>
+          <w:rtl/>
+        </w:rPr>
+        <w:t>ٱ</w:t>
+      </w:r>
+      <w:r>
+        <w:rPr>
+          <w:rFonts w:cs="Arial" w:hint="eastAsia"/>
+          <w:rtl/>
+        </w:rPr>
+        <w:t>صْطَفَىٰكِ</w:t>
+      </w:r>
+      <w:r>
+        <w:rPr>
+          <w:rFonts w:cs="Arial"/>
+          <w:rtl/>
+        </w:rPr>
+        <w:t xml:space="preserve"> وَطَهَّرَكِ وَ</w:t>
+      </w:r>
+      <w:r>
+        <w:rPr>
+          <w:rFonts w:cs="Arial" w:hint="cs"/>
+          <w:rtl/>
+        </w:rPr>
+        <w:t>ٱ</w:t>
+      </w:r>
+      <w:r>
+        <w:rPr>
+          <w:rFonts w:cs="Arial" w:hint="eastAsia"/>
+          <w:rtl/>
+        </w:rPr>
+        <w:t>صْطَفَىٰكِ</w:t>
+      </w:r>
+      <w:r>
+        <w:rPr>
+          <w:rFonts w:cs="Arial"/>
+          <w:rtl/>
+        </w:rPr>
+        <w:t xml:space="preserve"> عَلَىٰ نِسَآءِ </w:t>
+      </w:r>
+      <w:r>
+        <w:rPr>
+          <w:rFonts w:cs="Arial" w:hint="cs"/>
+          <w:rtl/>
+        </w:rPr>
+        <w:t>ٱ</w:t>
+      </w:r>
+      <w:r>
+        <w:rPr>
+          <w:rFonts w:cs="Arial" w:hint="eastAsia"/>
+          <w:rtl/>
+        </w:rPr>
+        <w:t>لْعَـٰلَمِينَ</w:t>
+      </w:r>
+      <w:r>
+        <w:rPr>
+          <w:rFonts w:cs="Arial"/>
+          <w:rtl/>
+        </w:rPr>
+        <w:t xml:space="preserve"> ٤٢</w:t>
+      </w:r>
+    </w:p>
+    <w:p>
+      <w:pPr>
+        <w:bidi/>
+        <w:rPr>
+          <w:rFonts w:cs="Arial"/>
+          <w:rtl/>
+        </w:rPr>
+      </w:pPr>
+      <w:r>
+        <w:rPr>
+          <w:rFonts w:hint="cs"/>
+          <w:rtl/>
+        </w:rPr>
+        <w:t>ض</w:t>
+      </w:r>
+      <w:r>
+        <w:rPr>
+          <w:rtl/>
+        </w:rPr>
+        <w:tab/>
+      </w:r>
+      <w:r>
+        <w:rPr>
+          <w:rFonts w:cs="Arial"/>
+          <w:rtl/>
+        </w:rPr>
+        <w:t xml:space="preserve">يَـٰٓأَيُّهَا </w:t>
+      </w:r>
+      <w:r>
+        <w:rPr>
+          <w:rFonts w:cs="Arial" w:hint="cs"/>
+          <w:rtl/>
+        </w:rPr>
+        <w:t>ٱ</w:t>
+      </w:r>
+      <w:r>
+        <w:rPr>
+          <w:rFonts w:cs="Arial" w:hint="eastAsia"/>
+          <w:rtl/>
+        </w:rPr>
+        <w:t>لَّذِينَ</w:t>
+      </w:r>
+      <w:r>
+        <w:rPr>
+          <w:rFonts w:cs="Arial"/>
+          <w:rtl/>
+        </w:rPr>
+        <w:t xml:space="preserve"> ءَامَنُوا۟ لَا تَأْكُلُوا۟ </w:t>
+      </w:r>
+      <w:r>
+        <w:rPr>
+          <w:rFonts w:cs="Arial" w:hint="cs"/>
+          <w:rtl/>
+        </w:rPr>
+        <w:t>ٱ</w:t>
+      </w:r>
+      <w:r>
+        <w:rPr>
+          <w:rFonts w:cs="Arial" w:hint="eastAsia"/>
+          <w:rtl/>
+        </w:rPr>
+        <w:t>لرِّبَوٰٓا۟</w:t>
+      </w:r>
+      <w:r>
+        <w:rPr>
+          <w:rFonts w:cs="Arial"/>
+          <w:rtl/>
+        </w:rPr>
+        <w:t xml:space="preserve"> أَضْعَـٰفًۭا مُّضَـٰعَفَةًۭ ۖ وَ</w:t>
+      </w:r>
+      <w:r>
+        <w:rPr>
+          <w:rFonts w:cs="Arial" w:hint="cs"/>
+          <w:rtl/>
+        </w:rPr>
+        <w:t>ٱ</w:t>
+      </w:r>
+      <w:r>
+        <w:rPr>
+          <w:rFonts w:cs="Arial" w:hint="eastAsia"/>
+          <w:rtl/>
+        </w:rPr>
+        <w:t>تَّقُوا۟</w:t>
+      </w:r>
+      <w:r>
+        <w:rPr>
+          <w:rFonts w:cs="Arial"/>
+          <w:rtl/>
+        </w:rPr>
+        <w:t xml:space="preserve"> </w:t>
+      </w:r>
+      <w:r>
+        <w:rPr>
+          <w:rFonts w:cs="Arial" w:hint="cs"/>
+          <w:rtl/>
+        </w:rPr>
+        <w:t>ٱ</w:t>
+      </w:r>
+      <w:r>
+        <w:rPr>
+          <w:rFonts w:cs="Arial" w:hint="eastAsia"/>
+          <w:rtl/>
+        </w:rPr>
+        <w:t>للَّهَ</w:t>
+      </w:r>
+      <w:r>
+        <w:rPr>
+          <w:rFonts w:cs="Arial"/>
+          <w:rtl/>
+        </w:rPr>
+        <w:t xml:space="preserve"> لَعَلَّكُمْ تُفْلِحُونَ ١٣٠</w:t>
+      </w:r>
+    </w:p>
+    <w:p>
+      <w:pPr>
+        <w:bidi/>
+        <w:rPr>
+          <w:rFonts w:cs="Arial"/>
+          <w:rtl/>
+        </w:rPr>
+      </w:pPr>
+      <w:r>
+        <w:rPr>
+          <w:rFonts w:hint="cs"/>
+          <w:rtl/>
+        </w:rPr>
+        <w:t>ط</w:t>
+      </w:r>
+      <w:r>
+        <w:rPr>
+          <w:rtl/>
+        </w:rPr>
+        <w:tab/>
+      </w:r>
+      <w:r>
+        <w:rPr>
+          <w:rFonts w:cs="Arial"/>
+          <w:rtl/>
+        </w:rPr>
+        <w:t xml:space="preserve">وَرَبَطْنَا عَلَىٰ قُلُوبِهِمْ إِذْ قَامُوا۟ فَقَالُوا۟ رَبُّنَا رَبُّ </w:t>
+      </w:r>
+      <w:r>
+        <w:rPr>
+          <w:rFonts w:cs="Arial" w:hint="cs"/>
+          <w:rtl/>
+        </w:rPr>
+        <w:t>ٱ</w:t>
+      </w:r>
+      <w:r>
+        <w:rPr>
+          <w:rFonts w:cs="Arial" w:hint="eastAsia"/>
+          <w:rtl/>
+        </w:rPr>
+        <w:t>لسَّمَـٰوَٰتِ</w:t>
+      </w:r>
+      <w:r>
+        <w:rPr>
+          <w:rFonts w:cs="Arial"/>
+          <w:rtl/>
+        </w:rPr>
+        <w:t xml:space="preserve"> وَ</w:t>
+      </w:r>
+      <w:r>
+        <w:rPr>
+          <w:rFonts w:cs="Arial" w:hint="cs"/>
+          <w:rtl/>
+        </w:rPr>
+        <w:t>ٱ</w:t>
+      </w:r>
+      <w:r>
+        <w:rPr>
+          <w:rFonts w:cs="Arial" w:hint="eastAsia"/>
+          <w:rtl/>
+        </w:rPr>
+        <w:t>لْأَرْضِ</w:t>
+      </w:r>
+      <w:r>
+        <w:rPr>
+          <w:rFonts w:cs="Arial"/>
+          <w:rtl/>
+        </w:rPr>
+        <w:t xml:space="preserve"> لَن نَّدْعُوَا۟ مِن دُونِهِ</w:t>
+      </w:r>
+      <w:r>
+        <w:rPr>
+          <w:rFonts w:cs="Arial" w:hint="cs"/>
+          <w:rtl/>
+        </w:rPr>
+        <w:t>ۦٓ</w:t>
+      </w:r>
+      <w:r>
+        <w:rPr>
+          <w:rFonts w:cs="Arial"/>
+          <w:rtl/>
+        </w:rPr>
+        <w:t xml:space="preserve"> إِلَـٰهًۭا ۖ لَّقَدْ قُلْنَآ إِذًۭا شَطَطًا ١٤</w:t>
+      </w:r>
+    </w:p>
+    <w:p>
+      <w:pPr>
+        <w:bidi/>
+        <w:rPr>
+          <w:rFonts w:hint="cs"/>
+          <w:rtl/>
+        </w:rPr>
+      </w:pPr>
+      <w:r>
+        <w:rPr>
+          <w:rFonts w:cs="Arial" w:hint="cs"/>
+          <w:rtl/>
+        </w:rPr>
+        <w:t>ظ</w:t>
+      </w:r>
+      <w:r>
+        <w:rPr>
+          <w:rFonts w:cs="Arial"/>
+          <w:rtl/>
+        </w:rPr>
+        <w:tab/>
+      </w:r>
+      <w:bookmarkStart w:id="0" w:name="_GoBack"/>
+      <w:bookmarkEnd w:id="0"/>
+      <w:r>
+        <w:rPr>
+          <w:rFonts w:cs="Arial"/>
+          <w:rtl/>
+        </w:rPr>
+        <w:t xml:space="preserve">وَمَنْ أَظْلَمُ مِمَّنِ </w:t>
+      </w:r>
+      <w:r>
+        <w:rPr>
+          <w:rFonts w:cs="Arial" w:hint="cs"/>
+          <w:rtl/>
+        </w:rPr>
+        <w:t>ٱ</w:t>
+      </w:r>
+      <w:r>
+        <w:rPr>
+          <w:rFonts w:cs="Arial" w:hint="eastAsia"/>
+          <w:rtl/>
+        </w:rPr>
+        <w:t>فْتَرَىٰ</w:t>
+      </w:r>
+      <w:r>
+        <w:rPr>
+          <w:rFonts w:cs="Arial"/>
+          <w:rtl/>
+        </w:rPr>
+        <w:t xml:space="preserve"> عَلَى </w:t>
+      </w:r>
+      <w:r>
+        <w:rPr>
+          <w:rFonts w:cs="Arial" w:hint="cs"/>
+          <w:rtl/>
+        </w:rPr>
+        <w:t>ٱ</w:t>
+      </w:r>
+      <w:r>
+        <w:rPr>
+          <w:rFonts w:cs="Arial" w:hint="eastAsia"/>
+          <w:rtl/>
+        </w:rPr>
+        <w:t>للَّهِ</w:t>
+      </w:r>
+      <w:r>
+        <w:rPr>
+          <w:rFonts w:cs="Arial"/>
+          <w:rtl/>
+        </w:rPr>
+        <w:t xml:space="preserve"> </w:t>
+      </w:r>
+      <w:r>
+        <w:rPr>
+          <w:rFonts w:cs="Arial" w:hint="cs"/>
+          <w:rtl/>
+        </w:rPr>
+        <w:t>ٱ</w:t>
+      </w:r>
+      <w:r>
+        <w:rPr>
+          <w:rFonts w:cs="Arial" w:hint="eastAsia"/>
+          <w:rtl/>
+        </w:rPr>
+        <w:t>لْكَذِبَ</w:t>
+      </w:r>
+      <w:r>
+        <w:rPr>
+          <w:rFonts w:cs="Arial"/>
+          <w:rtl/>
+        </w:rPr>
+        <w:t xml:space="preserve"> وَهُوَ يُدْعَىٰٓ إِلَى </w:t>
+      </w:r>
+      <w:r>
+        <w:rPr>
+          <w:rFonts w:cs="Arial" w:hint="cs"/>
+          <w:rtl/>
+        </w:rPr>
+        <w:t>ٱ</w:t>
+      </w:r>
+      <w:r>
+        <w:rPr>
+          <w:rFonts w:cs="Arial" w:hint="eastAsia"/>
+          <w:rtl/>
+        </w:rPr>
+        <w:t>لْإِسْلَـٰمِ</w:t>
+      </w:r>
+      <w:r>
+        <w:rPr>
+          <w:rFonts w:cs="Arial"/>
+          <w:rtl/>
+        </w:rPr>
+        <w:t xml:space="preserve"> ۚ وَ</w:t>
+      </w:r>
+      <w:r>
+        <w:rPr>
+          <w:rFonts w:cs="Arial" w:hint="cs"/>
+          <w:rtl/>
+        </w:rPr>
+        <w:t>ٱ</w:t>
+      </w:r>
+      <w:r>
+        <w:rPr>
+          <w:rFonts w:cs="Arial" w:hint="eastAsia"/>
+          <w:rtl/>
+        </w:rPr>
+        <w:t>للَّهُ</w:t>
+      </w:r>
+      <w:r>
+        <w:rPr>
+          <w:rFonts w:cs="Arial"/>
+          <w:rtl/>
+        </w:rPr>
+        <w:t xml:space="preserve"> لَا يَهْدِى </w:t>
+      </w:r>
+      <w:r>
+        <w:rPr>
+          <w:rFonts w:cs="Arial" w:hint="cs"/>
+          <w:rtl/>
+        </w:rPr>
+        <w:t>ٱ</w:t>
+      </w:r>
+      <w:r>
+        <w:rPr>
+          <w:rFonts w:cs="Arial" w:hint="eastAsia"/>
+          <w:rtl/>
+        </w:rPr>
+        <w:t>لْقَوْمَ</w:t>
+      </w:r>
+      <w:r>
+        <w:rPr>
+          <w:rFonts w:cs="Arial"/>
+          <w:rtl/>
+        </w:rPr>
+        <w:t xml:space="preserve"> </w:t>
+      </w:r>
+      <w:r>
+        <w:rPr>
+          <w:rFonts w:cs="Arial" w:hint="cs"/>
+          <w:rtl/>
+        </w:rPr>
+        <w:t>ٱ</w:t>
+      </w:r>
+      <w:r>
+        <w:rPr>
+          <w:rFonts w:cs="Arial" w:hint="eastAsia"/>
+          <w:rtl/>
+        </w:rPr>
+        <w:t>لظَّـٰلِمِينَ</w:t>
+      </w:r>
+      <w:r>
+        <w:rPr>
+          <w:rFonts w:cs="Arial"/>
+          <w:rtl/>
+        </w:rPr>
+        <w:t xml:space="preserve"> ٧</w:t>
       </w:r>
     </w:p>
     <w:sectPr>
@@ -1610,7 +2808,7 @@
 </file>
 
 <file path=word/numbering.xml><?xml version="1.0" encoding="utf-8"?>
-<w:numbering xmlns:wpc="http://schemas.microsoft.com/office/word/2010/wordprocessingCanvas" xmlns:cx="http://schemas.microsoft.com/office/drawing/2014/chartex" xmlns:cx1="http://schemas.microsoft.com/office/drawing/2015/9/8/chartex" xmlns:cx2="http://schemas.microsoft.com/office/drawing/2015/10/21/chartex" xmlns:cx3="http://schemas.microsoft.com/office/drawing/2016/5/9/chartex" xmlns:cx4="http://schemas.microsoft.com/office/drawing/2016/5/10/chartex" xmlns:cx5="http://schemas.microsoft.com/office/drawing/2016/5/11/chartex" xmlns:cx6="http://schemas.microsoft.com/office/drawing/2016/5/12/chartex" xmlns:cx7="http://schemas.microsoft.com/office/drawing/2016/5/13/chartex" xmlns:cx8="http://schemas.microsoft.com/office/drawing/2016/5/14/chartex" xmlns:mc="http://schemas.openxmlformats.org/markup-compatibility/2006" xmlns:aink="http://schemas.microsoft.com/office/drawing/2016/ink" xmlns:am3d="http://schemas.microsoft.com/office/drawing/2017/model3d" xmlns:o="urn:schemas-microsoft-com:office:office" xmlns:r="http://schemas.openxmlformats.org/officeDocument/2006/relationships" xmlns:m="http://schemas.openxmlformats.org/officeDocument/2006/math" xmlns:v="urn:schemas-microsoft-com:vml" xmlns:wp14="http://schemas.microsoft.com/office/word/2010/wordprocessingDrawing" xmlns:wp="http://schemas.openxmlformats.org/drawingml/2006/wordprocessingDrawing" xmlns:w10="urn:schemas-microsoft-com:office:word" xmlns:w="http://schemas.openxmlformats.org/wordprocessingml/2006/main" xmlns:w14="http://schemas.microsoft.com/office/word/2010/wordml" xmlns:w15="http://schemas.microsoft.com/office/word/2012/wordml" xmlns:w16cex="http://schemas.microsoft.com/office/word/2018/wordml/cex" xmlns:w16cid="http://schemas.microsoft.com/office/word/2016/wordml/cid" xmlns:w16="http://schemas.microsoft.com/office/word/2018/wordml" xmlns:w16sdtdh="http://schemas.microsoft.com/office/word/2020/wordml/sdtdatahash" xmlns:w16se="http://schemas.microsoft.com/office/word/2015/wordml/symex" xmlns:wpg="http://schemas.microsoft.com/office/word/2010/wordprocessingGroup" xmlns:wpi="http://schemas.microsoft.com/office/word/2010/wordprocessingInk" xmlns:wne="http://schemas.microsoft.com/office/word/2006/wordml" xmlns:wps="http://schemas.microsoft.com/office/word/2010/wordprocessingShape" mc:Ignorable="w14 w15 w16se w16cid w16 w16cex w16sdtdh wp14">
+<w:numbering xmlns:wpc="http://schemas.microsoft.com/office/word/2010/wordprocessingCanvas" xmlns:cx="http://schemas.microsoft.com/office/drawing/2014/chartex" xmlns:cx1="http://schemas.microsoft.com/office/drawing/2015/9/8/chartex" xmlns:cx2="http://schemas.microsoft.com/office/drawing/2015/10/21/chartex" xmlns:cx3="http://schemas.microsoft.com/office/drawing/2016/5/9/chartex" xmlns:cx4="http://schemas.microsoft.com/office/drawing/2016/5/10/chartex" xmlns:cx5="http://schemas.microsoft.com/office/drawing/2016/5/11/chartex" xmlns:cx6="http://schemas.microsoft.com/office/drawing/2016/5/12/chartex" xmlns:cx7="http://schemas.microsoft.com/office/drawing/2016/5/13/chartex" xmlns:cx8="http://schemas.microsoft.com/office/drawing/2016/5/14/chartex" xmlns:mc="http://schemas.openxmlformats.org/markup-compatibility/2006" xmlns:aink="http://schemas.microsoft.com/office/drawing/2016/ink" xmlns:am3d="http://schemas.microsoft.com/office/drawing/2017/model3d" xmlns:o="urn:schemas-microsoft-com:office:office" xmlns:r="http://schemas.openxmlformats.org/officeDocument/2006/relationships" xmlns:m="http://schemas.openxmlformats.org/officeDocument/2006/math" xmlns:v="urn:schemas-microsoft-com:vml" xmlns:wp14="http://schemas.microsoft.com/office/word/2010/wordprocessingDrawing" xmlns:wp="http://schemas.openxmlformats.org/drawingml/2006/wordprocessingDrawing" xmlns:w10="urn:schemas-microsoft-com:office:word" xmlns:w="http://schemas.openxmlformats.org/wordprocessingml/2006/main" xmlns:w14="http://schemas.microsoft.com/office/word/2010/wordml" xmlns:w15="http://schemas.microsoft.com/office/word/2012/wordml" xmlns:w16cid="http://schemas.microsoft.com/office/word/2016/wordml/cid" xmlns:w16se="http://schemas.microsoft.com/office/word/2015/wordml/symex" xmlns:wpg="http://schemas.microsoft.com/office/word/2010/wordprocessingGroup" xmlns:wpi="http://schemas.microsoft.com/office/word/2010/wordprocessingInk" xmlns:wne="http://schemas.microsoft.com/office/word/2006/wordml" xmlns:wps="http://schemas.microsoft.com/office/word/2010/wordprocessingShape" mc:Ignorable="w14 w15 w16se w16cid wp14">
   <w:abstractNum w:abstractNumId="0" w15:restartNumberingAfterBreak="0">
     <w:nsid w:val="2E192F85"/>
     <w:multiLevelType w:val="hybridMultilevel"/>
@@ -1983,7 +3181,7 @@
 </file>
 
 <file path=word/styles.xml><?xml version="1.0" encoding="utf-8"?>
-<w:styles xmlns:mc="http://schemas.openxmlformats.org/markup-compatibility/2006" xmlns:r="http://schemas.openxmlformats.org/officeDocument/2006/relationships" xmlns:w="http://schemas.openxmlformats.org/wordprocessingml/2006/main" xmlns:w14="http://schemas.microsoft.com/office/word/2010/wordml" xmlns:w15="http://schemas.microsoft.com/office/word/2012/wordml" xmlns:w16cex="http://schemas.microsoft.com/office/word/2018/wordml/cex" xmlns:w16cid="http://schemas.microsoft.com/office/word/2016/wordml/cid" xmlns:w16="http://schemas.microsoft.com/office/word/2018/wordml" xmlns:w16sdtdh="http://schemas.microsoft.com/office/word/2020/wordml/sdtdatahash" xmlns:w16se="http://schemas.microsoft.com/office/word/2015/wordml/symex" mc:Ignorable="w14 w15 w16se w16cid w16 w16cex w16sdtdh">
+<w:styles xmlns:mc="http://schemas.openxmlformats.org/markup-compatibility/2006" xmlns:r="http://schemas.openxmlformats.org/officeDocument/2006/relationships" xmlns:w="http://schemas.openxmlformats.org/wordprocessingml/2006/main" xmlns:w14="http://schemas.microsoft.com/office/word/2010/wordml" xmlns:w15="http://schemas.microsoft.com/office/word/2012/wordml" xmlns:w16cid="http://schemas.microsoft.com/office/word/2016/wordml/cid" xmlns:w16se="http://schemas.microsoft.com/office/word/2015/wordml/symex" mc:Ignorable="w14 w15 w16se w16cid">
   <w:docDefaults>
     <w:rPrDefault>
       <w:rPr>
@@ -1999,7 +3197,7 @@
       </w:pPr>
     </w:pPrDefault>
   </w:docDefaults>
-  <w:latentStyles w:defLockedState="0" w:defUIPriority="99" w:defSemiHidden="0" w:defUnhideWhenUsed="0" w:defQFormat="0" w:count="376">
+  <w:latentStyles w:defLockedState="0" w:defUIPriority="99" w:defSemiHidden="0" w:defUnhideWhenUsed="0" w:defQFormat="0" w:count="375">
     <w:lsdException w:name="Normal" w:uiPriority="0" w:qFormat="1"/>
     <w:lsdException w:name="heading 1" w:uiPriority="9" w:qFormat="1"/>
     <w:lsdException w:name="heading 2" w:semiHidden="1" w:uiPriority="9" w:unhideWhenUsed="1" w:qFormat="1"/>
@@ -2105,6 +3303,7 @@
     <w:lsdException w:name="HTML Sample" w:semiHidden="1" w:unhideWhenUsed="1"/>
     <w:lsdException w:name="HTML Typewriter" w:semiHidden="1" w:unhideWhenUsed="1"/>
     <w:lsdException w:name="HTML Variable" w:semiHidden="1" w:unhideWhenUsed="1"/>
+    <w:lsdException w:name="Normal Table" w:semiHidden="1" w:unhideWhenUsed="1"/>
     <w:lsdException w:name="annotation subject" w:semiHidden="1" w:unhideWhenUsed="1"/>
     <w:lsdException w:name="No List" w:semiHidden="1" w:unhideWhenUsed="1"/>
     <w:lsdException w:name="Outline List 1" w:semiHidden="1" w:unhideWhenUsed="1"/>
@@ -2151,8 +3350,10 @@
     <w:lsdException w:name="Table Subtle 2" w:semiHidden="1" w:unhideWhenUsed="1"/>
     <w:lsdException w:name="Table Web 1" w:semiHidden="1" w:unhideWhenUsed="1"/>
     <w:lsdException w:name="Table Web 2" w:semiHidden="1" w:unhideWhenUsed="1"/>
+    <w:lsdException w:name="Table Web 3" w:semiHidden="1" w:unhideWhenUsed="1"/>
     <w:lsdException w:name="Balloon Text" w:semiHidden="1" w:unhideWhenUsed="1"/>
     <w:lsdException w:name="Table Grid" w:uiPriority="59"/>
+    <w:lsdException w:name="Table Theme" w:semiHidden="1" w:unhideWhenUsed="1"/>
     <w:lsdException w:name="Placeholder Text" w:semiHidden="1"/>
     <w:lsdException w:name="No Spacing" w:uiPriority="1" w:qFormat="1"/>
     <w:lsdException w:name="Light Shading" w:uiPriority="60"/>
@@ -2372,7 +3573,6 @@
     <w:lsdException w:name="Smart Hyperlink" w:semiHidden="1" w:unhideWhenUsed="1"/>
     <w:lsdException w:name="Hashtag" w:semiHidden="1" w:unhideWhenUsed="1"/>
     <w:lsdException w:name="Unresolved Mention" w:semiHidden="1" w:unhideWhenUsed="1"/>
-    <w:lsdException w:name="Smart Link" w:semiHidden="1" w:unhideWhenUsed="1"/>
   </w:latentStyles>
   <w:style w:type="paragraph" w:default="1" w:styleId="Normal">
     <w:name w:val="Normal"/>
@@ -2728,7 +3928,7 @@
 </file>
 
 <file path=customXml/itemProps1.xml><?xml version="1.0" encoding="utf-8"?>
-<ds:datastoreItem xmlns:ds="http://schemas.openxmlformats.org/officeDocument/2006/customXml" ds:itemID="{8D0C61CB-666A-406B-9A8E-8A4AAFBDA8F7}">
+<ds:datastoreItem xmlns:ds="http://schemas.openxmlformats.org/officeDocument/2006/customXml" ds:itemID="{1D645F4C-43D9-43AA-949F-FE00DC9D4414}">
   <ds:schemaRefs>
     <ds:schemaRef ds:uri="http://schemas.openxmlformats.org/officeDocument/2006/bibliography"/>
   </ds:schemaRefs>

</xml_diff>